<commit_message>
Update Word doc structure and README.
</commit_message>
<xml_diff>
--- a/sample/VTC Test Marking Scheme_verification.docx
+++ b/sample/VTC Test Marking Scheme_verification.docx
@@ -20,8 +20,18 @@
     </w:p>
     <w:p>
       <w:r>
-        <w:t>Overall Evaluation Summary: The marking scheme is factually accurate and aligns with the official terminology, institutional roles, and educational pathways defined by the VTC. The marking breakdowns are logical and prioritize the most critical information. Final Recommendations: 1. Terminology Consistency: Ensure that 'Vocational and Professional Education and Training' is always written in full for the 2-mark component of Q1 to avoid ambiguity. 2. Partial Marks: The 'General Grading Guide' is helpful, but for Q2 and Q4, ensure examiners know that naming the specific qualification (Higher Diploma vs. Degree or DFS) is the 'hurdle' requirement for moving above the 5-mark threshold. 3. Wording Improvement: In Q4, the phrase 'guarantees entry' should be used cautiously; 'eligibility to apply' or 'articulation pathway' is more technically accurate as some HD programs have specific interviews or subject requirements. Citations: vtc.edu.hk, iabhongkong.com, legco.gov.hk.</w:t>
+        <w:t xml:space="preserve">The marking scheme is highly accurate and ready for use. The terminology matches current Hong Kong educational policy (VPET) and VTC’s institutional structure. No factual errors were found. This evaluation confirms that the marking scheme is factually accurate and aligns with the official standards and terminology of the Vocational Training Council (VTC) in Hong Kong. </w:t>
       </w:r>
+      <w:hyperlink r:id="rId9">
+        <w:r>
+          <w:rPr>
+            <w:color w:val="0000FF"/>
+            <w:u w:val="single"/>
+          </w:rPr>
+          <w:t>vtc.edu.hk</w:t>
+        </w:r>
+      </w:hyperlink>
+      <w:r/>
     </w:p>
     <w:p>
       <w:pPr>
@@ -57,8 +67,18 @@
     </w:p>
     <w:p>
       <w:r>
-        <w:t>Fact Check: Correct. VPET stands for Vocational and Professional Education and Training. The VTC is officially recognized as the largest provider of VPET in Hong Kong. Verification Detail: Official VTC corporate information and annual reports confirm this acronym and the council's status as the primary statutory body for vocational training.</w:t>
+        <w:t xml:space="preserve">Terminology is 100% correct. VTC is officially recognized as the largest VPET provider in HK. According to the Hong Kong Education Bureau (EDB) and VTC corporate documents, VPET stands for Vocational and Professional Education and Training. VTC is indeed the largest provider, serving over 200,000 students annually. </w:t>
       </w:r>
+      <w:hyperlink r:id="rId10">
+        <w:r>
+          <w:rPr>
+            <w:color w:val="0000FF"/>
+            <w:u w:val="single"/>
+          </w:rPr>
+          <w:t>vtc.edu.hk</w:t>
+        </w:r>
+      </w:hyperlink>
+      <w:r/>
     </w:p>
     <w:p>
       <w:pPr>
@@ -70,7 +90,7 @@
     </w:p>
     <w:p>
       <w:r>
-        <w:t>The answer is solid. To make the 'Importance' section even more robust, you could mention that VPET is a 'valued choice' alongside traditional academic paths, which is a key part of the Hong Kong government's recent branding of the sector.</w:t>
+        <w:t>The marking scheme is excellent. To make it even more robust, you could mention that VPET is recognized under the Hong Kong Qualifications Framework (HKQF) to emphasize its formal status.</w:t>
       </w:r>
     </w:p>
     <w:p>
@@ -104,8 +124,18 @@
     </w:p>
     <w:p>
       <w:r>
-        <w:t>Fact Check: Correct. IVE (Hong Kong Institute of Vocational Education) is the primary provider of Higher Diplomas (HD) and Certificates. THEi (Technological and Higher Education Institute of Hong Kong) was specifically established to offer vocationally-oriented Bachelor’s Degrees. Verification Detail: While THEi does offer a small number of Higher Diplomas, its defining characteristic in the VTC ecosystem is providing the degree-level 'top' of the progression ladder.</w:t>
+        <w:t xml:space="preserve">Correctly distinguishes between the sub-degree (IVE) and degree (THEi) levels. IVE (Hong Kong Institute of Vocational Education) is the primary member institution for Higher Diplomas. THEi (Technological and Higher Education Institute of Hong Kong) was specifically established to offer vocationally-oriented Bachelor’s Degrees. </w:t>
       </w:r>
+      <w:hyperlink r:id="rId11">
+        <w:r>
+          <w:rPr>
+            <w:color w:val="0000FF"/>
+            <w:u w:val="single"/>
+          </w:rPr>
+          <w:t>apqn.org</w:t>
+        </w:r>
+      </w:hyperlink>
+      <w:r/>
     </w:p>
     <w:p>
       <w:pPr>
@@ -117,7 +147,7 @@
     </w:p>
     <w:p>
       <w:r>
-        <w:t>The marking breakdown is fair. You might add a note for examiners that mentioning 'Applied Degrees' is also a highly accurate description for THEi.</w:t>
+        <w:t>The answer is correct. You might add that THEi degrees are often "Applied Degrees," which is a specific term currently promoted by the EDB.</w:t>
       </w:r>
     </w:p>
     <w:p>
@@ -151,8 +181,18 @@
     </w:p>
     <w:p>
       <w:r>
-        <w:t>Fact Check: Correct. 'Think and Do' is the official motto and pedagogical approach of the VTC. Verification Detail: VTC branding materials emphasize this approach to distinguish their training from purely theoretical academic studies. It specifically refers to the integration of 'Head' (knowledge) and 'Hands' (skills).</w:t>
+        <w:t xml:space="preserve">This is the official VTC motto. The explanation of theory vs. practice is accurate. VTC’s official branding frequently uses the phrase "Think and Do" (sometimes paired with "Hands-on, Minds-on"). It refers to the integration of theoretical knowledge with practical application. </w:t>
       </w:r>
+      <w:hyperlink r:id="rId12">
+        <w:r>
+          <w:rPr>
+            <w:color w:val="0000FF"/>
+            <w:u w:val="single"/>
+          </w:rPr>
+          <w:t>vtc.edu.hk</w:t>
+        </w:r>
+      </w:hyperlink>
+      <w:r/>
     </w:p>
     <w:p>
       <w:pPr>
@@ -164,7 +204,7 @@
     </w:p>
     <w:p>
       <w:r>
-        <w:t>The marking breakdown is excellent. Ensure students understand that 'Think' refers to professional knowledge/theory, not just general thinking.</w:t>
+        <w:t>The marking breakdown is well-balanced. Ensure students understand that "Think" isn't just "remembering facts" but "problem-solving and analytical thinking."</w:t>
       </w:r>
     </w:p>
     <w:p>
@@ -198,8 +238,18 @@
     </w:p>
     <w:p>
       <w:r>
-        <w:t>Fact Check: Correct. The Diploma of Foundation Studies (DFS) is the standard one-year program for S6 leavers to bridge into a Higher Diploma. The Diploma of Vocational Education (DVE) is also a valid pathway (offered by Youth College). Verification Detail: VTC admission guides list DFS as the primary 'Level 3' qualification on the Qualifications Framework (QF) that grants eligibility for HD programs.</w:t>
+        <w:t xml:space="preserve">DFS and DVE are the standard "bridge" programmes for S6 students. For S6 students who do not meet the "3322+2" (Degree) or "22222" (HD) DSE requirements, the Diploma of Foundation Studies (DFS) is the standard one-year progression route. The Diploma of Vocational Education (DVE) is also a valid answer, typically offered by Youth College. </w:t>
       </w:r>
+      <w:hyperlink r:id="rId13">
+        <w:r>
+          <w:rPr>
+            <w:color w:val="0000FF"/>
+            <w:u w:val="single"/>
+          </w:rPr>
+          <w:t>vtc.edu.hk</w:t>
+        </w:r>
+      </w:hyperlink>
+      <w:r/>
     </w:p>
     <w:p>
       <w:pPr>
@@ -211,7 +261,7 @@
     </w:p>
     <w:p>
       <w:r>
-        <w:t>You may want to mention the Diploma of Applied Education (DAE) as an alternative, though DFS/DVE are the specific VTC-branded programs. The current answer is the most relevant for a VTC-specific context.</w:t>
+        <w:t>The answer is accurate. Note that successful completion of DFS is considered equivalent to Level 2 in five DSE subjects (including English and Chinese) for civil service applications, which is a major "importance" factor you could include.</w:t>
       </w:r>
     </w:p>
     <w:p>
@@ -245,8 +295,18 @@
     </w:p>
     <w:p>
       <w:r>
-        <w:t>Fact Check: Correct. VTC operates 25 Training Boards that represent various industries to ensure curriculum relevance. Verification Detail: Key benefits include Work-Integrated Learning (WIL), which is the formal term VTC uses for internships, and the use of industry-donated facilities (e.g., the Boeing-standard engine in their engineering labs).</w:t>
+        <w:t xml:space="preserve">Benefits listed (internships, equipment) are core pillars of VTC’s "Work-Integrated Learning." VTC operates under a "tripartite" model involving the government, industry, and the council. Work-Integrated Learning (WIL) and the VTC Earn &amp; Learn Scheme are real-world examples of this collaboration. </w:t>
       </w:r>
+      <w:hyperlink r:id="rId14">
+        <w:r>
+          <w:rPr>
+            <w:color w:val="0000FF"/>
+            <w:u w:val="single"/>
+          </w:rPr>
+          <w:t>vtc.edu.hk</w:t>
+        </w:r>
+      </w:hyperlink>
+      <w:r/>
     </w:p>
     <w:p>
       <w:pPr>
@@ -258,7 +318,7 @@
     </w:p>
     <w:p>
       <w:r>
-        <w:t>The examples provided (Internships, Job Placement, Equipment) are the most common and correct answers. Using the term 'Work-Integrated Learning (WIL)' could be a 'bonus' keyword for a 10-mark answer.</w:t>
+        <w:t>The examples provided (internships, equipment) are perfect. You could also suggest "Industry-endorsed curriculum" or "Professional recognition/certification" as alternative valid examples.</w:t>
       </w:r>
     </w:p>
     <w:p>

</xml_diff>